<commit_message>
#14 Redacción de los objetivos del proyecto
</commit_message>
<xml_diff>
--- a/Documentación TFG/2_ObjetivosDelProyecto.docx
+++ b/Documentación TFG/2_ObjetivosDelProyecto.docx
@@ -1,27 +1,480 @@
 
 <file path=word/document.xml><?xml version="1.0" encoding="utf-8"?>
-<w:document xmlns:wpc="http://schemas.microsoft.com/office/word/2010/wordprocessingCanvas" xmlns:cx="http://schemas.microsoft.com/office/drawing/2014/chartex" xmlns:cx1="http://schemas.microsoft.com/office/drawing/2015/9/8/chartex" xmlns:cx2="http://schemas.microsoft.com/office/drawing/2015/10/21/chartex" xmlns:cx3="http://schemas.microsoft.com/office/drawing/2016/5/9/chartex" xmlns:cx4="http://schemas.microsoft.com/office/drawing/2016/5/10/chartex" xmlns:cx5="http://schemas.microsoft.com/office/drawing/2016/5/11/chartex" xmlns:mc="http://schemas.openxmlformats.org/markup-compatibility/2006" xmlns:o="urn:schemas-microsoft-com:office:office" xmlns:r="http://schemas.openxmlformats.org/officeDocument/2006/relationships" xmlns:m="http://schemas.openxmlformats.org/officeDocument/2006/math" xmlns:v="urn:schemas-microsoft-com:vml" xmlns:wp14="http://schemas.microsoft.com/office/word/2010/wordprocessingDrawing" xmlns:wp="http://schemas.openxmlformats.org/drawingml/2006/wordprocessingDrawing" xmlns:w10="urn:schemas-microsoft-com:office:word" xmlns:w="http://schemas.openxmlformats.org/wordprocessingml/2006/main" xmlns:w14="http://schemas.microsoft.com/office/word/2010/wordml" xmlns:w15="http://schemas.microsoft.com/office/word/2012/wordml" xmlns:w16se="http://schemas.microsoft.com/office/word/2015/wordml/symex" xmlns:wpg="http://schemas.microsoft.com/office/word/2010/wordprocessingGroup" xmlns:wpi="http://schemas.microsoft.com/office/word/2010/wordprocessingInk" xmlns:wne="http://schemas.microsoft.com/office/word/2006/wordml" xmlns:wps="http://schemas.microsoft.com/office/word/2010/wordprocessingShape" mc:Ignorable="w14 w15 w16se wp14">
+<w:document xmlns:wpc="http://schemas.microsoft.com/office/word/2010/wordprocessingCanvas" xmlns:cx="http://schemas.microsoft.com/office/drawing/2014/chartex" xmlns:cx1="http://schemas.microsoft.com/office/drawing/2015/9/8/chartex" xmlns:cx2="http://schemas.microsoft.com/office/drawing/2015/10/21/chartex" xmlns:cx3="http://schemas.microsoft.com/office/drawing/2016/5/9/chartex" xmlns:cx4="http://schemas.microsoft.com/office/drawing/2016/5/10/chartex" xmlns:cx5="http://schemas.microsoft.com/office/drawing/2016/5/11/chartex" xmlns:cx6="http://schemas.microsoft.com/office/drawing/2016/5/12/chartex" xmlns:cx7="http://schemas.microsoft.com/office/drawing/2016/5/13/chartex" xmlns:cx8="http://schemas.microsoft.com/office/drawing/2016/5/14/chartex" xmlns:mc="http://schemas.openxmlformats.org/markup-compatibility/2006" xmlns:o="urn:schemas-microsoft-com:office:office" xmlns:r="http://schemas.openxmlformats.org/officeDocument/2006/relationships" xmlns:m="http://schemas.openxmlformats.org/officeDocument/2006/math" xmlns:v="urn:schemas-microsoft-com:vml" xmlns:wp14="http://schemas.microsoft.com/office/word/2010/wordprocessingDrawing" xmlns:wp="http://schemas.openxmlformats.org/drawingml/2006/wordprocessingDrawing" xmlns:w10="urn:schemas-microsoft-com:office:word" xmlns:w="http://schemas.openxmlformats.org/wordprocessingml/2006/main" xmlns:w14="http://schemas.microsoft.com/office/word/2010/wordml" xmlns:w15="http://schemas.microsoft.com/office/word/2012/wordml" xmlns:w16se="http://schemas.microsoft.com/office/word/2015/wordml/symex" xmlns:wpg="http://schemas.microsoft.com/office/word/2010/wordprocessingGroup" xmlns:wpi="http://schemas.microsoft.com/office/word/2010/wordprocessingInk" xmlns:wne="http://schemas.microsoft.com/office/word/2006/wordml" xmlns:wps="http://schemas.microsoft.com/office/word/2010/wordprocessingShape" mc:Ignorable="w14 w15 w16se wp14">
   <w:body>
     <w:p>
       <w:pPr>
         <w:pStyle w:val="Ttulo1"/>
       </w:pPr>
+      <w:r>
+        <w:t>Objetivos del proyecto</w:t>
+      </w:r>
+    </w:p>
+    <w:p>
+      <w:pPr>
+        <w:pStyle w:val="UBUcuerpoTrabajo"/>
+      </w:pPr>
+    </w:p>
+    <w:p>
+      <w:pPr>
+        <w:pStyle w:val="UBUcuerpoTrabajo"/>
+        <w:jc w:val="both"/>
+      </w:pPr>
+      <w:r>
+        <w:t>Este apartado explica de forma precisa y concisa cuales son los objetivos que se persiguen con la realización del proyecto. Se puede distinguir entre los objetivos marcados por los requisitos del software a construir y los objetivos de carácter técnico que plantea a la hora de ll</w:t>
+      </w:r>
+      <w:r>
+        <w:t>evar a la práctica el proyecto.</w:t>
+      </w:r>
+    </w:p>
+    <w:p>
+      <w:pPr>
+        <w:pStyle w:val="UBUcuerpoTrabajo"/>
+        <w:jc w:val="both"/>
+      </w:pPr>
+    </w:p>
+    <w:p>
+      <w:pPr>
+        <w:pStyle w:val="Encabezado1"/>
+      </w:pPr>
+      <w:r>
+        <w:t>o</w:t>
+      </w:r>
+      <w:r>
+        <w:t>bjetivos funcionales</w:t>
+      </w:r>
+    </w:p>
+    <w:p>
+      <w:pPr>
+        <w:pStyle w:val="Encabezado1"/>
+      </w:pPr>
+    </w:p>
+    <w:p>
+      <w:pPr>
+        <w:pStyle w:val="UBUcuerpoTrabajo"/>
+        <w:jc w:val="both"/>
+      </w:pPr>
+      <w:r>
+        <w:t>Los principales objetivos del trabajo de fin de grado son:</w:t>
+      </w:r>
+    </w:p>
+    <w:p>
+      <w:pPr>
+        <w:pStyle w:val="UBUcuerpoTrabajo"/>
+        <w:jc w:val="both"/>
+      </w:pPr>
+    </w:p>
+    <w:p>
+      <w:pPr>
+        <w:pStyle w:val="UBUcuerpoTrabajo"/>
+        <w:numPr>
+          <w:ilvl w:val="0"/>
+          <w:numId w:val="2"/>
+        </w:numPr>
+        <w:jc w:val="both"/>
+      </w:pPr>
+      <w:r>
+        <w:t>Generar una aplicación web que permita:</w:t>
+      </w:r>
+    </w:p>
+    <w:p>
+      <w:pPr>
+        <w:pStyle w:val="UBUcuerpoTrabajo"/>
+        <w:ind w:left="1003" w:firstLine="0"/>
+        <w:jc w:val="both"/>
+      </w:pPr>
+    </w:p>
+    <w:p>
+      <w:pPr>
+        <w:pStyle w:val="UBUcuerpoTrabajo"/>
+        <w:ind w:left="294" w:firstLine="709"/>
+        <w:jc w:val="both"/>
+        <w:rPr>
+          <w:u w:val="single"/>
+        </w:rPr>
+      </w:pPr>
+      <w:r>
+        <w:rPr>
+          <w:u w:val="single"/>
+        </w:rPr>
+        <w:t>A los administradores:</w:t>
+      </w:r>
+    </w:p>
+    <w:p>
+      <w:pPr>
+        <w:pStyle w:val="UBUcuerpoTrabajo"/>
+        <w:ind w:left="294" w:firstLine="709"/>
+        <w:jc w:val="both"/>
+      </w:pPr>
+    </w:p>
+    <w:p>
+      <w:pPr>
+        <w:pStyle w:val="UBUcuerpoTrabajo"/>
+        <w:numPr>
+          <w:ilvl w:val="0"/>
+          <w:numId w:val="6"/>
+        </w:numPr>
+      </w:pPr>
+      <w:r>
+        <w:t xml:space="preserve">Poder registrarse en la aplicación web para introducir, modificar y borrar datos acerca de la coyuntura económica de Burgos, </w:t>
+      </w:r>
+      <w:r>
+        <w:t>comparada</w:t>
+      </w:r>
+      <w:r>
+        <w:t xml:space="preserve"> con otros ámbitos </w:t>
+      </w:r>
+      <w:r>
+        <w:t>geográficos (</w:t>
+      </w:r>
+      <w:r>
+        <w:t>Castilla y León, España, Europa, etc.).</w:t>
+      </w:r>
+    </w:p>
+    <w:p>
+      <w:pPr>
+        <w:pStyle w:val="UBUcuerpoTrabajo"/>
+        <w:ind w:left="1723" w:firstLine="0"/>
+        <w:jc w:val="both"/>
+      </w:pPr>
+    </w:p>
+    <w:p>
+      <w:pPr>
+        <w:pStyle w:val="UBUcuerpoTrabajo"/>
+        <w:numPr>
+          <w:ilvl w:val="0"/>
+          <w:numId w:val="3"/>
+        </w:numPr>
+        <w:ind w:left="1723"/>
+        <w:jc w:val="both"/>
+      </w:pPr>
+      <w:r>
+        <w:t>Creación, modificación y borrado de tablas con los datos anterio</w:t>
+      </w:r>
+      <w:r>
+        <w:t>res.</w:t>
+      </w:r>
+    </w:p>
+    <w:p>
+      <w:pPr>
+        <w:pStyle w:val="UBUcuerpoTrabajo"/>
+        <w:ind w:left="720" w:firstLine="0"/>
+        <w:jc w:val="both"/>
+      </w:pPr>
+    </w:p>
+    <w:p>
+      <w:pPr>
+        <w:pStyle w:val="UBUcuerpoTrabajo"/>
+        <w:numPr>
+          <w:ilvl w:val="0"/>
+          <w:numId w:val="3"/>
+        </w:numPr>
+        <w:ind w:left="1723"/>
+        <w:jc w:val="both"/>
+      </w:pPr>
+      <w:r>
+        <w:t>Generación</w:t>
+      </w:r>
+      <w:r>
+        <w:t xml:space="preserve"> y borrado de gráficos </w:t>
+      </w:r>
+      <w:r>
+        <w:t>a partir de las tablas introducidas.</w:t>
+      </w:r>
+    </w:p>
+    <w:p>
+      <w:pPr>
+        <w:pStyle w:val="Prrafodelista"/>
+        <w:ind w:left="1440"/>
+        <w:jc w:val="both"/>
+      </w:pPr>
+    </w:p>
+    <w:p>
+      <w:pPr>
+        <w:pStyle w:val="UBUcuerpoTrabajo"/>
+        <w:numPr>
+          <w:ilvl w:val="0"/>
+          <w:numId w:val="3"/>
+        </w:numPr>
+        <w:ind w:left="1723"/>
+        <w:jc w:val="both"/>
+      </w:pPr>
+      <w:r>
+        <w:t>Consultar estadísticas de varios años y hacer comparaciones entre ellas.</w:t>
+      </w:r>
+    </w:p>
+    <w:p>
+      <w:pPr>
+        <w:pStyle w:val="Prrafodelista"/>
+        <w:ind w:left="1440"/>
+        <w:jc w:val="both"/>
+      </w:pPr>
+    </w:p>
+    <w:p>
+      <w:pPr>
+        <w:pStyle w:val="UBUcuerpoTrabajo"/>
+        <w:numPr>
+          <w:ilvl w:val="0"/>
+          <w:numId w:val="3"/>
+        </w:numPr>
+        <w:ind w:left="1723"/>
+        <w:jc w:val="both"/>
+      </w:pPr>
+      <w:r>
+        <w:t>Generar datos tales, como la desviación típica, tasas de crecimiento, etc.</w:t>
+      </w:r>
+    </w:p>
+    <w:p>
+      <w:pPr>
+        <w:pStyle w:val="UBUcuerpoTrabajo"/>
+        <w:ind w:left="709" w:firstLine="0"/>
+        <w:jc w:val="both"/>
+        <w:rPr>
+          <w:rFonts w:cs="Mangal"/>
+          <w:szCs w:val="21"/>
+        </w:rPr>
+      </w:pPr>
+    </w:p>
+    <w:p>
+      <w:pPr>
+        <w:pStyle w:val="UBUcuerpoTrabajo"/>
+        <w:ind w:left="294" w:firstLine="709"/>
+        <w:jc w:val="both"/>
+        <w:rPr>
+          <w:u w:val="single"/>
+        </w:rPr>
+      </w:pPr>
+      <w:r>
+        <w:rPr>
+          <w:u w:val="single"/>
+        </w:rPr>
+        <w:t>A todos los usuarios:</w:t>
+      </w:r>
+    </w:p>
+    <w:p>
+      <w:pPr>
+        <w:pStyle w:val="UBUcuerpoTrabajo"/>
+        <w:ind w:left="294" w:firstLine="709"/>
+        <w:jc w:val="both"/>
+        <w:rPr>
+          <w:u w:val="single"/>
+        </w:rPr>
+      </w:pPr>
+    </w:p>
+    <w:p>
+      <w:pPr>
+        <w:pStyle w:val="UBUcuerpoTrabajo"/>
+        <w:numPr>
+          <w:ilvl w:val="0"/>
+          <w:numId w:val="4"/>
+        </w:numPr>
+        <w:jc w:val="both"/>
+      </w:pPr>
+      <w:r>
+        <w:t>Consultar los tablas y gráficos para poder medir la evolución de la economía local, por lo que se busca poner cifras y acotar las aportaciones de cada sector a la coyuntura burgalesa.</w:t>
+      </w:r>
+    </w:p>
+    <w:p>
+      <w:pPr>
+        <w:pStyle w:val="UBUcuerpoTrabajo"/>
+        <w:numPr>
+          <w:ilvl w:val="0"/>
+          <w:numId w:val="4"/>
+        </w:numPr>
+        <w:jc w:val="both"/>
+      </w:pPr>
+      <w:r>
+        <w:t>Acceder al correo electrónico del administrador que ha realizado una tabla o gráfico, para poder contactar con e</w:t>
+      </w:r>
+      <w:r>
+        <w:t>ste, por si hay algún error o se quiere solicitar algún tipo de información.</w:t>
+      </w:r>
+    </w:p>
+    <w:p>
+      <w:pPr>
+        <w:pStyle w:val="UBUcuerpoTrabajo"/>
+        <w:ind w:left="1723" w:firstLine="0"/>
+        <w:jc w:val="both"/>
+      </w:pPr>
+    </w:p>
+    <w:p>
+      <w:pPr>
+        <w:pStyle w:val="UBUcuerpoTrabajo"/>
+        <w:numPr>
+          <w:ilvl w:val="0"/>
+          <w:numId w:val="2"/>
+        </w:numPr>
+        <w:jc w:val="both"/>
+      </w:pPr>
+      <w:r>
+        <w:t>Crear una base de datos que contenga toda la información necesaria para hacer funcionar la aplicación web</w:t>
+      </w:r>
+    </w:p>
+    <w:p>
+      <w:pPr>
+        <w:pStyle w:val="UBUcuerpoTrabajo"/>
+        <w:ind w:left="1003" w:firstLine="0"/>
+        <w:jc w:val="both"/>
+      </w:pPr>
+    </w:p>
+    <w:p>
+      <w:pPr>
+        <w:pStyle w:val="UBUcuerpoTrabajo"/>
+        <w:numPr>
+          <w:ilvl w:val="0"/>
+          <w:numId w:val="2"/>
+        </w:numPr>
+        <w:jc w:val="both"/>
+      </w:pPr>
+      <w:r>
+        <w:t>La aplicación web ha de tener un diseño sencillo e intuitivo y permitirá la visualización en diferentes dispositivos.</w:t>
+      </w:r>
+    </w:p>
+    <w:p>
+      <w:pPr>
+        <w:pStyle w:val="UBUcuerpoTrabajo"/>
+        <w:ind w:left="1003" w:firstLine="0"/>
+        <w:jc w:val="both"/>
+      </w:pPr>
+    </w:p>
+    <w:p>
+      <w:pPr>
+        <w:pStyle w:val="UBUcuerpoTrabajo"/>
+        <w:jc w:val="both"/>
+      </w:pPr>
+      <w:r>
+        <w:t>Destacar que después de la realización del trabajo de fin de grado se obtendrán conocimientos en el campo del desarrollo de aplicaciones web.</w:t>
+      </w:r>
+    </w:p>
+    <w:p>
+      <w:pPr>
+        <w:pStyle w:val="UBUcuerpoTrabajo"/>
+      </w:pPr>
+      <w:r>
+        <w:br w:type="page"/>
+      </w:r>
+    </w:p>
+    <w:p>
+      <w:pPr>
+        <w:pStyle w:val="UBUcuerpoTrabajo"/>
+        <w:jc w:val="both"/>
+      </w:pPr>
+    </w:p>
+    <w:p>
+      <w:pPr>
+        <w:pStyle w:val="UBUcuerpoTrabajo"/>
+        <w:jc w:val="both"/>
+      </w:pPr>
+    </w:p>
+    <w:p>
+      <w:pPr>
+        <w:pStyle w:val="Encabezado1"/>
+      </w:pPr>
+      <w:r>
+        <w:t>Objetivos de carácter técnico.</w:t>
+      </w:r>
+    </w:p>
+    <w:p>
+      <w:pPr>
+        <w:pStyle w:val="UBUcuerpoTrabajo"/>
+        <w:ind w:firstLine="0"/>
+        <w:jc w:val="both"/>
+      </w:pPr>
+    </w:p>
+    <w:p>
+      <w:pPr>
+        <w:pStyle w:val="UBUcuerpoTrabajo"/>
+        <w:ind w:firstLine="0"/>
+        <w:jc w:val="both"/>
+      </w:pPr>
+      <w:r>
+        <w:t xml:space="preserve">En cuanto a los objetivos de carácter </w:t>
+      </w:r>
+      <w:proofErr w:type="spellStart"/>
+      <w:r>
+        <w:t>t</w:t>
+      </w:r>
       <w:bookmarkStart w:id="0" w:name="_GoBack"/>
       <w:bookmarkEnd w:id="0"/>
       <w:r>
-        <w:t>Objetivos del proyecto</w:t>
-      </w:r>
-    </w:p>
-    <w:p>
-      <w:pPr>
-        <w:pStyle w:val="UBUcuerpoTrabajo"/>
-      </w:pPr>
-      <w:r>
-        <w:t xml:space="preserve">{Este apartado explica de forma precisa y concisa cuales son los objetivos que se persiguen con la realización del proyecto. Se puede distinguir entre los </w:t>
-      </w:r>
-      <w:r>
-        <w:t>objetivos marcados por los requisitos del software a construir y los objetivos de carácter técnico que plantea a la hora de llevar a la práctica el proyecto.}</w:t>
-      </w:r>
+        <w:t>ecnico</w:t>
+      </w:r>
+      <w:proofErr w:type="spellEnd"/>
+      <w:r>
+        <w:t xml:space="preserve"> se encuentran los siguientes</w:t>
+      </w:r>
+      <w:r>
+        <w:t>:</w:t>
+      </w:r>
+    </w:p>
+    <w:p>
+      <w:pPr>
+        <w:pStyle w:val="UBUcuerpoTrabajo"/>
+        <w:ind w:firstLine="0"/>
+        <w:jc w:val="both"/>
+      </w:pPr>
+    </w:p>
+    <w:p>
+      <w:pPr>
+        <w:pStyle w:val="UBUcuerpoTrabajo"/>
+        <w:numPr>
+          <w:ilvl w:val="0"/>
+          <w:numId w:val="5"/>
+        </w:numPr>
+        <w:jc w:val="both"/>
+      </w:pPr>
+      <w:r>
+        <w:t xml:space="preserve">El diseño de la aplicación web se realizara a través del </w:t>
+      </w:r>
+      <w:proofErr w:type="spellStart"/>
+      <w:r>
+        <w:t>framework</w:t>
+      </w:r>
+      <w:proofErr w:type="spellEnd"/>
+      <w:r>
+        <w:t xml:space="preserve"> </w:t>
+      </w:r>
+      <w:proofErr w:type="spellStart"/>
+      <w:r>
+        <w:t>Laravel</w:t>
+      </w:r>
+      <w:proofErr w:type="spellEnd"/>
+      <w:r>
+        <w:t>.</w:t>
+      </w:r>
+    </w:p>
+    <w:p>
+      <w:pPr>
+        <w:pStyle w:val="UBUcuerpoTrabajo"/>
+        <w:numPr>
+          <w:ilvl w:val="0"/>
+          <w:numId w:val="5"/>
+        </w:numPr>
+        <w:jc w:val="both"/>
+      </w:pPr>
+      <w:r>
+        <w:t xml:space="preserve">La creación de la base de datas se hará a través de MySQL </w:t>
+      </w:r>
+      <w:proofErr w:type="spellStart"/>
+      <w:r>
+        <w:t>Workbench</w:t>
+      </w:r>
+      <w:proofErr w:type="spellEnd"/>
+      <w:r>
+        <w:t xml:space="preserve"> 6.3.</w:t>
+      </w:r>
+    </w:p>
+    <w:p>
+      <w:pPr>
+        <w:pStyle w:val="UBUcuerpoTrabajo"/>
+      </w:pPr>
+    </w:p>
+    <w:p/>
+    <w:p/>
+    <w:p>
+      <w:pPr>
+        <w:pStyle w:val="UBUcuerpoTrabajo"/>
+      </w:pPr>
     </w:p>
     <w:sectPr>
       <w:footerReference w:type="default" r:id="rId7"/>
@@ -34,7 +487,7 @@
 </file>
 
 <file path=word/endnotes.xml><?xml version="1.0" encoding="utf-8"?>
-<w:endnotes xmlns:wpc="http://schemas.microsoft.com/office/word/2010/wordprocessingCanvas" xmlns:cx="http://schemas.microsoft.com/office/drawing/2014/chartex" xmlns:cx1="http://schemas.microsoft.com/office/drawing/2015/9/8/chartex" xmlns:cx2="http://schemas.microsoft.com/office/drawing/2015/10/21/chartex" xmlns:cx3="http://schemas.microsoft.com/office/drawing/2016/5/9/chartex" xmlns:cx4="http://schemas.microsoft.com/office/drawing/2016/5/10/chartex" xmlns:cx5="http://schemas.microsoft.com/office/drawing/2016/5/11/chartex" xmlns:mc="http://schemas.openxmlformats.org/markup-compatibility/2006" xmlns:o="urn:schemas-microsoft-com:office:office" xmlns:r="http://schemas.openxmlformats.org/officeDocument/2006/relationships" xmlns:m="http://schemas.openxmlformats.org/officeDocument/2006/math" xmlns:v="urn:schemas-microsoft-com:vml" xmlns:wp14="http://schemas.microsoft.com/office/word/2010/wordprocessingDrawing" xmlns:wp="http://schemas.openxmlformats.org/drawingml/2006/wordprocessingDrawing" xmlns:w10="urn:schemas-microsoft-com:office:word" xmlns:w="http://schemas.openxmlformats.org/wordprocessingml/2006/main" xmlns:w14="http://schemas.microsoft.com/office/word/2010/wordml" xmlns:w15="http://schemas.microsoft.com/office/word/2012/wordml" xmlns:w16se="http://schemas.microsoft.com/office/word/2015/wordml/symex" xmlns:wpg="http://schemas.microsoft.com/office/word/2010/wordprocessingGroup" xmlns:wpi="http://schemas.microsoft.com/office/word/2010/wordprocessingInk" xmlns:wne="http://schemas.microsoft.com/office/word/2006/wordml" xmlns:wps="http://schemas.microsoft.com/office/word/2010/wordprocessingShape" mc:Ignorable="w14 w15 w16se wp14">
+<w:endnotes xmlns:wpc="http://schemas.microsoft.com/office/word/2010/wordprocessingCanvas" xmlns:cx="http://schemas.microsoft.com/office/drawing/2014/chartex" xmlns:cx1="http://schemas.microsoft.com/office/drawing/2015/9/8/chartex" xmlns:cx2="http://schemas.microsoft.com/office/drawing/2015/10/21/chartex" xmlns:cx3="http://schemas.microsoft.com/office/drawing/2016/5/9/chartex" xmlns:cx4="http://schemas.microsoft.com/office/drawing/2016/5/10/chartex" xmlns:cx5="http://schemas.microsoft.com/office/drawing/2016/5/11/chartex" xmlns:cx6="http://schemas.microsoft.com/office/drawing/2016/5/12/chartex" xmlns:cx7="http://schemas.microsoft.com/office/drawing/2016/5/13/chartex" xmlns:cx8="http://schemas.microsoft.com/office/drawing/2016/5/14/chartex" xmlns:mc="http://schemas.openxmlformats.org/markup-compatibility/2006" xmlns:o="urn:schemas-microsoft-com:office:office" xmlns:r="http://schemas.openxmlformats.org/officeDocument/2006/relationships" xmlns:m="http://schemas.openxmlformats.org/officeDocument/2006/math" xmlns:v="urn:schemas-microsoft-com:vml" xmlns:wp14="http://schemas.microsoft.com/office/word/2010/wordprocessingDrawing" xmlns:wp="http://schemas.openxmlformats.org/drawingml/2006/wordprocessingDrawing" xmlns:w10="urn:schemas-microsoft-com:office:word" xmlns:w="http://schemas.openxmlformats.org/wordprocessingml/2006/main" xmlns:w14="http://schemas.microsoft.com/office/word/2010/wordml" xmlns:w15="http://schemas.microsoft.com/office/word/2012/wordml" xmlns:w16se="http://schemas.microsoft.com/office/word/2015/wordml/symex" xmlns:wpg="http://schemas.microsoft.com/office/word/2010/wordprocessingGroup" xmlns:wpi="http://schemas.microsoft.com/office/word/2010/wordprocessingInk" xmlns:wne="http://schemas.microsoft.com/office/word/2006/wordml" xmlns:wps="http://schemas.microsoft.com/office/word/2010/wordprocessingShape" mc:Ignorable="w14 w15 w16se wp14">
   <w:endnote w:type="separator" w:id="-1">
     <w:p>
       <w:r>
@@ -53,7 +506,7 @@
 </file>
 
 <file path=word/footer1.xml><?xml version="1.0" encoding="utf-8"?>
-<w:ftr xmlns:wpc="http://schemas.microsoft.com/office/word/2010/wordprocessingCanvas" xmlns:cx="http://schemas.microsoft.com/office/drawing/2014/chartex" xmlns:cx1="http://schemas.microsoft.com/office/drawing/2015/9/8/chartex" xmlns:cx2="http://schemas.microsoft.com/office/drawing/2015/10/21/chartex" xmlns:cx3="http://schemas.microsoft.com/office/drawing/2016/5/9/chartex" xmlns:cx4="http://schemas.microsoft.com/office/drawing/2016/5/10/chartex" xmlns:cx5="http://schemas.microsoft.com/office/drawing/2016/5/11/chartex" xmlns:mc="http://schemas.openxmlformats.org/markup-compatibility/2006" xmlns:o="urn:schemas-microsoft-com:office:office" xmlns:r="http://schemas.openxmlformats.org/officeDocument/2006/relationships" xmlns:m="http://schemas.openxmlformats.org/officeDocument/2006/math" xmlns:v="urn:schemas-microsoft-com:vml" xmlns:wp14="http://schemas.microsoft.com/office/word/2010/wordprocessingDrawing" xmlns:wp="http://schemas.openxmlformats.org/drawingml/2006/wordprocessingDrawing" xmlns:w10="urn:schemas-microsoft-com:office:word" xmlns:w="http://schemas.openxmlformats.org/wordprocessingml/2006/main" xmlns:w14="http://schemas.microsoft.com/office/word/2010/wordml" xmlns:w15="http://schemas.microsoft.com/office/word/2012/wordml" xmlns:w16se="http://schemas.microsoft.com/office/word/2015/wordml/symex" xmlns:wpg="http://schemas.microsoft.com/office/word/2010/wordprocessingGroup" xmlns:wpi="http://schemas.microsoft.com/office/word/2010/wordprocessingInk" xmlns:wne="http://schemas.microsoft.com/office/word/2006/wordml" xmlns:wps="http://schemas.microsoft.com/office/word/2010/wordprocessingShape" mc:Ignorable="w14 w15 w16se wp14">
+<w:ftr xmlns:wpc="http://schemas.microsoft.com/office/word/2010/wordprocessingCanvas" xmlns:cx="http://schemas.microsoft.com/office/drawing/2014/chartex" xmlns:cx1="http://schemas.microsoft.com/office/drawing/2015/9/8/chartex" xmlns:cx2="http://schemas.microsoft.com/office/drawing/2015/10/21/chartex" xmlns:cx3="http://schemas.microsoft.com/office/drawing/2016/5/9/chartex" xmlns:cx4="http://schemas.microsoft.com/office/drawing/2016/5/10/chartex" xmlns:cx5="http://schemas.microsoft.com/office/drawing/2016/5/11/chartex" xmlns:cx6="http://schemas.microsoft.com/office/drawing/2016/5/12/chartex" xmlns:cx7="http://schemas.microsoft.com/office/drawing/2016/5/13/chartex" xmlns:cx8="http://schemas.microsoft.com/office/drawing/2016/5/14/chartex" xmlns:mc="http://schemas.openxmlformats.org/markup-compatibility/2006" xmlns:o="urn:schemas-microsoft-com:office:office" xmlns:r="http://schemas.openxmlformats.org/officeDocument/2006/relationships" xmlns:m="http://schemas.openxmlformats.org/officeDocument/2006/math" xmlns:v="urn:schemas-microsoft-com:vml" xmlns:wp14="http://schemas.microsoft.com/office/word/2010/wordprocessingDrawing" xmlns:wp="http://schemas.openxmlformats.org/drawingml/2006/wordprocessingDrawing" xmlns:w10="urn:schemas-microsoft-com:office:word" xmlns:w="http://schemas.openxmlformats.org/wordprocessingml/2006/main" xmlns:w14="http://schemas.microsoft.com/office/word/2010/wordml" xmlns:w15="http://schemas.microsoft.com/office/word/2012/wordml" xmlns:w16se="http://schemas.microsoft.com/office/word/2015/wordml/symex" xmlns:wpg="http://schemas.microsoft.com/office/word/2010/wordprocessingGroup" xmlns:wpi="http://schemas.microsoft.com/office/word/2010/wordprocessingInk" xmlns:wne="http://schemas.microsoft.com/office/word/2006/wordml" xmlns:wps="http://schemas.microsoft.com/office/word/2010/wordprocessingShape" mc:Ignorable="w14 w15 w16se wp14">
   <w:p>
     <w:pPr>
       <w:pStyle w:val="Piedepgina"/>
@@ -153,39 +606,19 @@
         </mc:Fallback>
       </mc:AlternateContent>
     </w:r>
-    <w:r>
-      <w:fldChar w:fldCharType="begin"/>
-    </w:r>
-    <w:r>
-      <w:instrText xml:space="preserve"> FILENAME </w:instrText>
-    </w:r>
-    <w:r>
-      <w:fldChar w:fldCharType="separate"/>
-    </w:r>
-    <w:r>
-      <w:t>2_ObjetivosDelProyecto.odt</w:t>
-    </w:r>
-    <w:r>
-      <w:fldChar w:fldCharType="end"/>
-    </w:r>
+    <w:fldSimple w:instr=" FILENAME ">
+      <w:r>
+        <w:t>2_ObjetivosDelProyecto.odt</w:t>
+      </w:r>
+    </w:fldSimple>
     <w:r>
       <w:t xml:space="preserve"> v.</w:t>
     </w:r>
-    <w:r>
-      <w:fldChar w:fldCharType="begin"/>
-    </w:r>
-    <w:r>
-      <w:instrText xml:space="preserve"> REVNUM </w:instrText>
-    </w:r>
-    <w:r>
-      <w:fldChar w:fldCharType="separate"/>
-    </w:r>
-    <w:r>
-      <w:t>11</w:t>
-    </w:r>
-    <w:r>
-      <w:fldChar w:fldCharType="end"/>
-    </w:r>
+    <w:fldSimple w:instr=" REVNUM ">
+      <w:r>
+        <w:t>11</w:t>
+      </w:r>
+    </w:fldSimple>
     <w:r>
       <w:t xml:space="preserve"> </w:t>
     </w:r>
@@ -194,9 +627,6 @@
     </w:r>
     <w:r>
       <w:instrText xml:space="preserve"> TITLE </w:instrText>
-    </w:r>
-    <w:r>
-      <w:fldChar w:fldCharType="separate"/>
     </w:r>
     <w:r>
       <w:fldChar w:fldCharType="end"/>
@@ -214,7 +644,7 @@
       <w:rPr>
         <w:noProof/>
       </w:rPr>
-      <w:t>24/jul.15</w:t>
+      <w:t>10/feb.17</w:t>
     </w:r>
     <w:r>
       <w:fldChar w:fldCharType="end"/>
@@ -238,7 +668,7 @@
       <w:rPr>
         <w:noProof/>
       </w:rPr>
-      <w:t>1</w:t>
+      <w:t>2</w:t>
     </w:r>
     <w:r>
       <w:fldChar w:fldCharType="end"/>
@@ -246,30 +676,20 @@
     <w:r>
       <w:t>/</w:t>
     </w:r>
-    <w:r>
-      <w:fldChar w:fldCharType="begin"/>
-    </w:r>
-    <w:r>
-      <w:instrText xml:space="preserve"> NUMPAGES </w:instrText>
-    </w:r>
-    <w:r>
-      <w:fldChar w:fldCharType="separate"/>
-    </w:r>
-    <w:r>
-      <w:rPr>
-        <w:noProof/>
-      </w:rPr>
-      <w:t>1</w:t>
-    </w:r>
-    <w:r>
-      <w:fldChar w:fldCharType="end"/>
-    </w:r>
+    <w:fldSimple w:instr=" NUMPAGES ">
+      <w:r>
+        <w:rPr>
+          <w:noProof/>
+        </w:rPr>
+        <w:t>2</w:t>
+      </w:r>
+    </w:fldSimple>
   </w:p>
 </w:ftr>
 </file>
 
 <file path=word/footnotes.xml><?xml version="1.0" encoding="utf-8"?>
-<w:footnotes xmlns:wpc="http://schemas.microsoft.com/office/word/2010/wordprocessingCanvas" xmlns:cx="http://schemas.microsoft.com/office/drawing/2014/chartex" xmlns:cx1="http://schemas.microsoft.com/office/drawing/2015/9/8/chartex" xmlns:cx2="http://schemas.microsoft.com/office/drawing/2015/10/21/chartex" xmlns:cx3="http://schemas.microsoft.com/office/drawing/2016/5/9/chartex" xmlns:cx4="http://schemas.microsoft.com/office/drawing/2016/5/10/chartex" xmlns:cx5="http://schemas.microsoft.com/office/drawing/2016/5/11/chartex" xmlns:mc="http://schemas.openxmlformats.org/markup-compatibility/2006" xmlns:o="urn:schemas-microsoft-com:office:office" xmlns:r="http://schemas.openxmlformats.org/officeDocument/2006/relationships" xmlns:m="http://schemas.openxmlformats.org/officeDocument/2006/math" xmlns:v="urn:schemas-microsoft-com:vml" xmlns:wp14="http://schemas.microsoft.com/office/word/2010/wordprocessingDrawing" xmlns:wp="http://schemas.openxmlformats.org/drawingml/2006/wordprocessingDrawing" xmlns:w10="urn:schemas-microsoft-com:office:word" xmlns:w="http://schemas.openxmlformats.org/wordprocessingml/2006/main" xmlns:w14="http://schemas.microsoft.com/office/word/2010/wordml" xmlns:w15="http://schemas.microsoft.com/office/word/2012/wordml" xmlns:w16se="http://schemas.microsoft.com/office/word/2015/wordml/symex" xmlns:wpg="http://schemas.microsoft.com/office/word/2010/wordprocessingGroup" xmlns:wpi="http://schemas.microsoft.com/office/word/2010/wordprocessingInk" xmlns:wne="http://schemas.microsoft.com/office/word/2006/wordml" xmlns:wps="http://schemas.microsoft.com/office/word/2010/wordprocessingShape" mc:Ignorable="w14 w15 w16se wp14">
+<w:footnotes xmlns:wpc="http://schemas.microsoft.com/office/word/2010/wordprocessingCanvas" xmlns:cx="http://schemas.microsoft.com/office/drawing/2014/chartex" xmlns:cx1="http://schemas.microsoft.com/office/drawing/2015/9/8/chartex" xmlns:cx2="http://schemas.microsoft.com/office/drawing/2015/10/21/chartex" xmlns:cx3="http://schemas.microsoft.com/office/drawing/2016/5/9/chartex" xmlns:cx4="http://schemas.microsoft.com/office/drawing/2016/5/10/chartex" xmlns:cx5="http://schemas.microsoft.com/office/drawing/2016/5/11/chartex" xmlns:cx6="http://schemas.microsoft.com/office/drawing/2016/5/12/chartex" xmlns:cx7="http://schemas.microsoft.com/office/drawing/2016/5/13/chartex" xmlns:cx8="http://schemas.microsoft.com/office/drawing/2016/5/14/chartex" xmlns:mc="http://schemas.openxmlformats.org/markup-compatibility/2006" xmlns:o="urn:schemas-microsoft-com:office:office" xmlns:r="http://schemas.openxmlformats.org/officeDocument/2006/relationships" xmlns:m="http://schemas.openxmlformats.org/officeDocument/2006/math" xmlns:v="urn:schemas-microsoft-com:vml" xmlns:wp14="http://schemas.microsoft.com/office/word/2010/wordprocessingDrawing" xmlns:wp="http://schemas.openxmlformats.org/drawingml/2006/wordprocessingDrawing" xmlns:w10="urn:schemas-microsoft-com:office:word" xmlns:w="http://schemas.openxmlformats.org/wordprocessingml/2006/main" xmlns:w14="http://schemas.microsoft.com/office/word/2010/wordml" xmlns:w15="http://schemas.microsoft.com/office/word/2012/wordml" xmlns:w16se="http://schemas.microsoft.com/office/word/2015/wordml/symex" xmlns:wpg="http://schemas.microsoft.com/office/word/2010/wordprocessingGroup" xmlns:wpi="http://schemas.microsoft.com/office/word/2010/wordprocessingInk" xmlns:wne="http://schemas.microsoft.com/office/word/2006/wordml" xmlns:wps="http://schemas.microsoft.com/office/word/2010/wordprocessingShape" mc:Ignorable="w14 w15 w16se wp14">
   <w:footnote w:type="separator" w:id="-1">
     <w:p>
       <w:r>
@@ -291,8 +711,235 @@
 </file>
 
 <file path=word/numbering.xml><?xml version="1.0" encoding="utf-8"?>
-<w:numbering xmlns:wpc="http://schemas.microsoft.com/office/word/2010/wordprocessingCanvas" xmlns:cx="http://schemas.microsoft.com/office/drawing/2014/chartex" xmlns:cx1="http://schemas.microsoft.com/office/drawing/2015/9/8/chartex" xmlns:cx2="http://schemas.microsoft.com/office/drawing/2015/10/21/chartex" xmlns:cx3="http://schemas.microsoft.com/office/drawing/2016/5/9/chartex" xmlns:cx4="http://schemas.microsoft.com/office/drawing/2016/5/10/chartex" xmlns:cx5="http://schemas.microsoft.com/office/drawing/2016/5/11/chartex" xmlns:mc="http://schemas.openxmlformats.org/markup-compatibility/2006" xmlns:o="urn:schemas-microsoft-com:office:office" xmlns:r="http://schemas.openxmlformats.org/officeDocument/2006/relationships" xmlns:m="http://schemas.openxmlformats.org/officeDocument/2006/math" xmlns:v="urn:schemas-microsoft-com:vml" xmlns:wp14="http://schemas.microsoft.com/office/word/2010/wordprocessingDrawing" xmlns:wp="http://schemas.openxmlformats.org/drawingml/2006/wordprocessingDrawing" xmlns:w10="urn:schemas-microsoft-com:office:word" xmlns:w="http://schemas.openxmlformats.org/wordprocessingml/2006/main" xmlns:w14="http://schemas.microsoft.com/office/word/2010/wordml" xmlns:w15="http://schemas.microsoft.com/office/word/2012/wordml" xmlns:w16se="http://schemas.microsoft.com/office/word/2015/wordml/symex" xmlns:wpg="http://schemas.microsoft.com/office/word/2010/wordprocessingGroup" xmlns:wpi="http://schemas.microsoft.com/office/word/2010/wordprocessingInk" xmlns:wne="http://schemas.microsoft.com/office/word/2006/wordml" xmlns:wps="http://schemas.microsoft.com/office/word/2010/wordprocessingShape" mc:Ignorable="w14 w15 w16se wp14">
+<w:numbering xmlns:wpc="http://schemas.microsoft.com/office/word/2010/wordprocessingCanvas" xmlns:cx="http://schemas.microsoft.com/office/drawing/2014/chartex" xmlns:cx1="http://schemas.microsoft.com/office/drawing/2015/9/8/chartex" xmlns:cx2="http://schemas.microsoft.com/office/drawing/2015/10/21/chartex" xmlns:cx3="http://schemas.microsoft.com/office/drawing/2016/5/9/chartex" xmlns:cx4="http://schemas.microsoft.com/office/drawing/2016/5/10/chartex" xmlns:cx5="http://schemas.microsoft.com/office/drawing/2016/5/11/chartex" xmlns:cx6="http://schemas.microsoft.com/office/drawing/2016/5/12/chartex" xmlns:cx7="http://schemas.microsoft.com/office/drawing/2016/5/13/chartex" xmlns:cx8="http://schemas.microsoft.com/office/drawing/2016/5/14/chartex" xmlns:mc="http://schemas.openxmlformats.org/markup-compatibility/2006" xmlns:o="urn:schemas-microsoft-com:office:office" xmlns:r="http://schemas.openxmlformats.org/officeDocument/2006/relationships" xmlns:m="http://schemas.openxmlformats.org/officeDocument/2006/math" xmlns:v="urn:schemas-microsoft-com:vml" xmlns:wp14="http://schemas.microsoft.com/office/word/2010/wordprocessingDrawing" xmlns:wp="http://schemas.openxmlformats.org/drawingml/2006/wordprocessingDrawing" xmlns:w10="urn:schemas-microsoft-com:office:word" xmlns:w="http://schemas.openxmlformats.org/wordprocessingml/2006/main" xmlns:w14="http://schemas.microsoft.com/office/word/2010/wordml" xmlns:w15="http://schemas.microsoft.com/office/word/2012/wordml" xmlns:w16se="http://schemas.microsoft.com/office/word/2015/wordml/symex" xmlns:wpg="http://schemas.microsoft.com/office/word/2010/wordprocessingGroup" xmlns:wpi="http://schemas.microsoft.com/office/word/2010/wordprocessingInk" xmlns:wne="http://schemas.microsoft.com/office/word/2006/wordml" xmlns:wps="http://schemas.microsoft.com/office/word/2010/wordprocessingShape" mc:Ignorable="w14 w15 w16se wp14">
   <w:abstractNum w:abstractNumId="0" w15:restartNumberingAfterBreak="0">
+    <w:nsid w:val="017756CB"/>
+    <w:multiLevelType w:val="hybridMultilevel"/>
+    <w:tmpl w:val="E7E02134"/>
+    <w:lvl w:ilvl="0" w:tplc="0C0A0001">
+      <w:start w:val="1"/>
+      <w:numFmt w:val="bullet"/>
+      <w:lvlText w:val=""/>
+      <w:lvlJc w:val="left"/>
+      <w:pPr>
+        <w:ind w:left="1723" w:hanging="360"/>
+      </w:pPr>
+      <w:rPr>
+        <w:rFonts w:ascii="Symbol" w:hAnsi="Symbol" w:hint="default"/>
+      </w:rPr>
+    </w:lvl>
+    <w:lvl w:ilvl="1" w:tplc="0C0A0003" w:tentative="1">
+      <w:start w:val="1"/>
+      <w:numFmt w:val="bullet"/>
+      <w:lvlText w:val="o"/>
+      <w:lvlJc w:val="left"/>
+      <w:pPr>
+        <w:ind w:left="2443" w:hanging="360"/>
+      </w:pPr>
+      <w:rPr>
+        <w:rFonts w:ascii="Courier New" w:hAnsi="Courier New" w:cs="Courier New" w:hint="default"/>
+      </w:rPr>
+    </w:lvl>
+    <w:lvl w:ilvl="2" w:tplc="0C0A0005" w:tentative="1">
+      <w:start w:val="1"/>
+      <w:numFmt w:val="bullet"/>
+      <w:lvlText w:val=""/>
+      <w:lvlJc w:val="left"/>
+      <w:pPr>
+        <w:ind w:left="3163" w:hanging="360"/>
+      </w:pPr>
+      <w:rPr>
+        <w:rFonts w:ascii="Wingdings" w:hAnsi="Wingdings" w:hint="default"/>
+      </w:rPr>
+    </w:lvl>
+    <w:lvl w:ilvl="3" w:tplc="0C0A0001" w:tentative="1">
+      <w:start w:val="1"/>
+      <w:numFmt w:val="bullet"/>
+      <w:lvlText w:val=""/>
+      <w:lvlJc w:val="left"/>
+      <w:pPr>
+        <w:ind w:left="3883" w:hanging="360"/>
+      </w:pPr>
+      <w:rPr>
+        <w:rFonts w:ascii="Symbol" w:hAnsi="Symbol" w:hint="default"/>
+      </w:rPr>
+    </w:lvl>
+    <w:lvl w:ilvl="4" w:tplc="0C0A0003" w:tentative="1">
+      <w:start w:val="1"/>
+      <w:numFmt w:val="bullet"/>
+      <w:lvlText w:val="o"/>
+      <w:lvlJc w:val="left"/>
+      <w:pPr>
+        <w:ind w:left="4603" w:hanging="360"/>
+      </w:pPr>
+      <w:rPr>
+        <w:rFonts w:ascii="Courier New" w:hAnsi="Courier New" w:cs="Courier New" w:hint="default"/>
+      </w:rPr>
+    </w:lvl>
+    <w:lvl w:ilvl="5" w:tplc="0C0A0005" w:tentative="1">
+      <w:start w:val="1"/>
+      <w:numFmt w:val="bullet"/>
+      <w:lvlText w:val=""/>
+      <w:lvlJc w:val="left"/>
+      <w:pPr>
+        <w:ind w:left="5323" w:hanging="360"/>
+      </w:pPr>
+      <w:rPr>
+        <w:rFonts w:ascii="Wingdings" w:hAnsi="Wingdings" w:hint="default"/>
+      </w:rPr>
+    </w:lvl>
+    <w:lvl w:ilvl="6" w:tplc="0C0A0001" w:tentative="1">
+      <w:start w:val="1"/>
+      <w:numFmt w:val="bullet"/>
+      <w:lvlText w:val=""/>
+      <w:lvlJc w:val="left"/>
+      <w:pPr>
+        <w:ind w:left="6043" w:hanging="360"/>
+      </w:pPr>
+      <w:rPr>
+        <w:rFonts w:ascii="Symbol" w:hAnsi="Symbol" w:hint="default"/>
+      </w:rPr>
+    </w:lvl>
+    <w:lvl w:ilvl="7" w:tplc="0C0A0003" w:tentative="1">
+      <w:start w:val="1"/>
+      <w:numFmt w:val="bullet"/>
+      <w:lvlText w:val="o"/>
+      <w:lvlJc w:val="left"/>
+      <w:pPr>
+        <w:ind w:left="6763" w:hanging="360"/>
+      </w:pPr>
+      <w:rPr>
+        <w:rFonts w:ascii="Courier New" w:hAnsi="Courier New" w:cs="Courier New" w:hint="default"/>
+      </w:rPr>
+    </w:lvl>
+    <w:lvl w:ilvl="8" w:tplc="0C0A0005" w:tentative="1">
+      <w:start w:val="1"/>
+      <w:numFmt w:val="bullet"/>
+      <w:lvlText w:val=""/>
+      <w:lvlJc w:val="left"/>
+      <w:pPr>
+        <w:ind w:left="7483" w:hanging="360"/>
+      </w:pPr>
+      <w:rPr>
+        <w:rFonts w:ascii="Wingdings" w:hAnsi="Wingdings" w:hint="default"/>
+      </w:rPr>
+    </w:lvl>
+  </w:abstractNum>
+  <w:abstractNum w:abstractNumId="1" w15:restartNumberingAfterBreak="0">
+    <w:nsid w:val="0B5E40F8"/>
+    <w:multiLevelType w:val="hybridMultilevel"/>
+    <w:tmpl w:val="ED7C3E2E"/>
+    <w:lvl w:ilvl="0" w:tplc="F00A2F72">
+      <w:start w:val="1"/>
+      <w:numFmt w:val="bullet"/>
+      <w:pStyle w:val="Abstract"/>
+      <w:lvlText w:val=""/>
+      <w:lvlJc w:val="left"/>
+      <w:pPr>
+        <w:ind w:left="1003" w:hanging="360"/>
+      </w:pPr>
+      <w:rPr>
+        <w:rFonts w:ascii="Symbol" w:hAnsi="Symbol" w:hint="default"/>
+      </w:rPr>
+    </w:lvl>
+    <w:lvl w:ilvl="1" w:tplc="0C0A0003" w:tentative="1">
+      <w:start w:val="1"/>
+      <w:numFmt w:val="bullet"/>
+      <w:lvlText w:val="o"/>
+      <w:lvlJc w:val="left"/>
+      <w:pPr>
+        <w:ind w:left="1723" w:hanging="360"/>
+      </w:pPr>
+      <w:rPr>
+        <w:rFonts w:ascii="Courier New" w:hAnsi="Courier New" w:cs="Courier New" w:hint="default"/>
+      </w:rPr>
+    </w:lvl>
+    <w:lvl w:ilvl="2" w:tplc="0C0A0005" w:tentative="1">
+      <w:start w:val="1"/>
+      <w:numFmt w:val="bullet"/>
+      <w:lvlText w:val=""/>
+      <w:lvlJc w:val="left"/>
+      <w:pPr>
+        <w:ind w:left="2443" w:hanging="360"/>
+      </w:pPr>
+      <w:rPr>
+        <w:rFonts w:ascii="Wingdings" w:hAnsi="Wingdings" w:hint="default"/>
+      </w:rPr>
+    </w:lvl>
+    <w:lvl w:ilvl="3" w:tplc="0C0A0001" w:tentative="1">
+      <w:start w:val="1"/>
+      <w:numFmt w:val="bullet"/>
+      <w:lvlText w:val=""/>
+      <w:lvlJc w:val="left"/>
+      <w:pPr>
+        <w:ind w:left="3163" w:hanging="360"/>
+      </w:pPr>
+      <w:rPr>
+        <w:rFonts w:ascii="Symbol" w:hAnsi="Symbol" w:hint="default"/>
+      </w:rPr>
+    </w:lvl>
+    <w:lvl w:ilvl="4" w:tplc="0C0A0003" w:tentative="1">
+      <w:start w:val="1"/>
+      <w:numFmt w:val="bullet"/>
+      <w:lvlText w:val="o"/>
+      <w:lvlJc w:val="left"/>
+      <w:pPr>
+        <w:ind w:left="3883" w:hanging="360"/>
+      </w:pPr>
+      <w:rPr>
+        <w:rFonts w:ascii="Courier New" w:hAnsi="Courier New" w:cs="Courier New" w:hint="default"/>
+      </w:rPr>
+    </w:lvl>
+    <w:lvl w:ilvl="5" w:tplc="0C0A0005" w:tentative="1">
+      <w:start w:val="1"/>
+      <w:numFmt w:val="bullet"/>
+      <w:lvlText w:val=""/>
+      <w:lvlJc w:val="left"/>
+      <w:pPr>
+        <w:ind w:left="4603" w:hanging="360"/>
+      </w:pPr>
+      <w:rPr>
+        <w:rFonts w:ascii="Wingdings" w:hAnsi="Wingdings" w:hint="default"/>
+      </w:rPr>
+    </w:lvl>
+    <w:lvl w:ilvl="6" w:tplc="0C0A0001" w:tentative="1">
+      <w:start w:val="1"/>
+      <w:numFmt w:val="bullet"/>
+      <w:lvlText w:val=""/>
+      <w:lvlJc w:val="left"/>
+      <w:pPr>
+        <w:ind w:left="5323" w:hanging="360"/>
+      </w:pPr>
+      <w:rPr>
+        <w:rFonts w:ascii="Symbol" w:hAnsi="Symbol" w:hint="default"/>
+      </w:rPr>
+    </w:lvl>
+    <w:lvl w:ilvl="7" w:tplc="0C0A0003" w:tentative="1">
+      <w:start w:val="1"/>
+      <w:numFmt w:val="bullet"/>
+      <w:lvlText w:val="o"/>
+      <w:lvlJc w:val="left"/>
+      <w:pPr>
+        <w:ind w:left="6043" w:hanging="360"/>
+      </w:pPr>
+      <w:rPr>
+        <w:rFonts w:ascii="Courier New" w:hAnsi="Courier New" w:cs="Courier New" w:hint="default"/>
+      </w:rPr>
+    </w:lvl>
+    <w:lvl w:ilvl="8" w:tplc="0C0A0005" w:tentative="1">
+      <w:start w:val="1"/>
+      <w:numFmt w:val="bullet"/>
+      <w:lvlText w:val=""/>
+      <w:lvlJc w:val="left"/>
+      <w:pPr>
+        <w:ind w:left="6763" w:hanging="360"/>
+      </w:pPr>
+      <w:rPr>
+        <w:rFonts w:ascii="Wingdings" w:hAnsi="Wingdings" w:hint="default"/>
+      </w:rPr>
+    </w:lvl>
+  </w:abstractNum>
+  <w:abstractNum w:abstractNumId="2" w15:restartNumberingAfterBreak="0">
     <w:nsid w:val="2D281402"/>
     <w:multiLevelType w:val="multilevel"/>
     <w:tmpl w:val="9602699E"/>
@@ -398,7 +1045,334 @@
       </w:rPr>
     </w:lvl>
   </w:abstractNum>
+  <w:abstractNum w:abstractNumId="3" w15:restartNumberingAfterBreak="0">
+    <w:nsid w:val="2D392C74"/>
+    <w:multiLevelType w:val="hybridMultilevel"/>
+    <w:tmpl w:val="4012828C"/>
+    <w:lvl w:ilvl="0" w:tplc="0C0A0001">
+      <w:start w:val="1"/>
+      <w:numFmt w:val="bullet"/>
+      <w:lvlText w:val=""/>
+      <w:lvlJc w:val="left"/>
+      <w:pPr>
+        <w:ind w:left="720" w:hanging="360"/>
+      </w:pPr>
+      <w:rPr>
+        <w:rFonts w:ascii="Symbol" w:hAnsi="Symbol" w:hint="default"/>
+      </w:rPr>
+    </w:lvl>
+    <w:lvl w:ilvl="1" w:tplc="0C0A0003" w:tentative="1">
+      <w:start w:val="1"/>
+      <w:numFmt w:val="bullet"/>
+      <w:lvlText w:val="o"/>
+      <w:lvlJc w:val="left"/>
+      <w:pPr>
+        <w:ind w:left="1440" w:hanging="360"/>
+      </w:pPr>
+      <w:rPr>
+        <w:rFonts w:ascii="Courier New" w:hAnsi="Courier New" w:cs="Courier New" w:hint="default"/>
+      </w:rPr>
+    </w:lvl>
+    <w:lvl w:ilvl="2" w:tplc="0C0A0005" w:tentative="1">
+      <w:start w:val="1"/>
+      <w:numFmt w:val="bullet"/>
+      <w:lvlText w:val=""/>
+      <w:lvlJc w:val="left"/>
+      <w:pPr>
+        <w:ind w:left="2160" w:hanging="360"/>
+      </w:pPr>
+      <w:rPr>
+        <w:rFonts w:ascii="Wingdings" w:hAnsi="Wingdings" w:hint="default"/>
+      </w:rPr>
+    </w:lvl>
+    <w:lvl w:ilvl="3" w:tplc="0C0A0001" w:tentative="1">
+      <w:start w:val="1"/>
+      <w:numFmt w:val="bullet"/>
+      <w:lvlText w:val=""/>
+      <w:lvlJc w:val="left"/>
+      <w:pPr>
+        <w:ind w:left="2880" w:hanging="360"/>
+      </w:pPr>
+      <w:rPr>
+        <w:rFonts w:ascii="Symbol" w:hAnsi="Symbol" w:hint="default"/>
+      </w:rPr>
+    </w:lvl>
+    <w:lvl w:ilvl="4" w:tplc="0C0A0003" w:tentative="1">
+      <w:start w:val="1"/>
+      <w:numFmt w:val="bullet"/>
+      <w:lvlText w:val="o"/>
+      <w:lvlJc w:val="left"/>
+      <w:pPr>
+        <w:ind w:left="3600" w:hanging="360"/>
+      </w:pPr>
+      <w:rPr>
+        <w:rFonts w:ascii="Courier New" w:hAnsi="Courier New" w:cs="Courier New" w:hint="default"/>
+      </w:rPr>
+    </w:lvl>
+    <w:lvl w:ilvl="5" w:tplc="0C0A0005" w:tentative="1">
+      <w:start w:val="1"/>
+      <w:numFmt w:val="bullet"/>
+      <w:lvlText w:val=""/>
+      <w:lvlJc w:val="left"/>
+      <w:pPr>
+        <w:ind w:left="4320" w:hanging="360"/>
+      </w:pPr>
+      <w:rPr>
+        <w:rFonts w:ascii="Wingdings" w:hAnsi="Wingdings" w:hint="default"/>
+      </w:rPr>
+    </w:lvl>
+    <w:lvl w:ilvl="6" w:tplc="0C0A0001" w:tentative="1">
+      <w:start w:val="1"/>
+      <w:numFmt w:val="bullet"/>
+      <w:lvlText w:val=""/>
+      <w:lvlJc w:val="left"/>
+      <w:pPr>
+        <w:ind w:left="5040" w:hanging="360"/>
+      </w:pPr>
+      <w:rPr>
+        <w:rFonts w:ascii="Symbol" w:hAnsi="Symbol" w:hint="default"/>
+      </w:rPr>
+    </w:lvl>
+    <w:lvl w:ilvl="7" w:tplc="0C0A0003" w:tentative="1">
+      <w:start w:val="1"/>
+      <w:numFmt w:val="bullet"/>
+      <w:lvlText w:val="o"/>
+      <w:lvlJc w:val="left"/>
+      <w:pPr>
+        <w:ind w:left="5760" w:hanging="360"/>
+      </w:pPr>
+      <w:rPr>
+        <w:rFonts w:ascii="Courier New" w:hAnsi="Courier New" w:cs="Courier New" w:hint="default"/>
+      </w:rPr>
+    </w:lvl>
+    <w:lvl w:ilvl="8" w:tplc="0C0A0005" w:tentative="1">
+      <w:start w:val="1"/>
+      <w:numFmt w:val="bullet"/>
+      <w:lvlText w:val=""/>
+      <w:lvlJc w:val="left"/>
+      <w:pPr>
+        <w:ind w:left="6480" w:hanging="360"/>
+      </w:pPr>
+      <w:rPr>
+        <w:rFonts w:ascii="Wingdings" w:hAnsi="Wingdings" w:hint="default"/>
+      </w:rPr>
+    </w:lvl>
+  </w:abstractNum>
+  <w:abstractNum w:abstractNumId="4" w15:restartNumberingAfterBreak="0">
+    <w:nsid w:val="31A3037B"/>
+    <w:multiLevelType w:val="hybridMultilevel"/>
+    <w:tmpl w:val="D22C7262"/>
+    <w:lvl w:ilvl="0" w:tplc="0C0A000F">
+      <w:start w:val="1"/>
+      <w:numFmt w:val="decimal"/>
+      <w:lvlText w:val="%1."/>
+      <w:lvlJc w:val="left"/>
+      <w:pPr>
+        <w:ind w:left="1003" w:hanging="360"/>
+      </w:pPr>
+    </w:lvl>
+    <w:lvl w:ilvl="1" w:tplc="0C0A0019" w:tentative="1">
+      <w:start w:val="1"/>
+      <w:numFmt w:val="lowerLetter"/>
+      <w:lvlText w:val="%2."/>
+      <w:lvlJc w:val="left"/>
+      <w:pPr>
+        <w:ind w:left="1723" w:hanging="360"/>
+      </w:pPr>
+    </w:lvl>
+    <w:lvl w:ilvl="2" w:tplc="0C0A001B" w:tentative="1">
+      <w:start w:val="1"/>
+      <w:numFmt w:val="lowerRoman"/>
+      <w:lvlText w:val="%3."/>
+      <w:lvlJc w:val="right"/>
+      <w:pPr>
+        <w:ind w:left="2443" w:hanging="180"/>
+      </w:pPr>
+    </w:lvl>
+    <w:lvl w:ilvl="3" w:tplc="0C0A000F" w:tentative="1">
+      <w:start w:val="1"/>
+      <w:numFmt w:val="decimal"/>
+      <w:lvlText w:val="%4."/>
+      <w:lvlJc w:val="left"/>
+      <w:pPr>
+        <w:ind w:left="3163" w:hanging="360"/>
+      </w:pPr>
+    </w:lvl>
+    <w:lvl w:ilvl="4" w:tplc="0C0A0019" w:tentative="1">
+      <w:start w:val="1"/>
+      <w:numFmt w:val="lowerLetter"/>
+      <w:lvlText w:val="%5."/>
+      <w:lvlJc w:val="left"/>
+      <w:pPr>
+        <w:ind w:left="3883" w:hanging="360"/>
+      </w:pPr>
+    </w:lvl>
+    <w:lvl w:ilvl="5" w:tplc="0C0A001B" w:tentative="1">
+      <w:start w:val="1"/>
+      <w:numFmt w:val="lowerRoman"/>
+      <w:lvlText w:val="%6."/>
+      <w:lvlJc w:val="right"/>
+      <w:pPr>
+        <w:ind w:left="4603" w:hanging="180"/>
+      </w:pPr>
+    </w:lvl>
+    <w:lvl w:ilvl="6" w:tplc="0C0A000F" w:tentative="1">
+      <w:start w:val="1"/>
+      <w:numFmt w:val="decimal"/>
+      <w:lvlText w:val="%7."/>
+      <w:lvlJc w:val="left"/>
+      <w:pPr>
+        <w:ind w:left="5323" w:hanging="360"/>
+      </w:pPr>
+    </w:lvl>
+    <w:lvl w:ilvl="7" w:tplc="0C0A0019" w:tentative="1">
+      <w:start w:val="1"/>
+      <w:numFmt w:val="lowerLetter"/>
+      <w:lvlText w:val="%8."/>
+      <w:lvlJc w:val="left"/>
+      <w:pPr>
+        <w:ind w:left="6043" w:hanging="360"/>
+      </w:pPr>
+    </w:lvl>
+    <w:lvl w:ilvl="8" w:tplc="0C0A001B" w:tentative="1">
+      <w:start w:val="1"/>
+      <w:numFmt w:val="lowerRoman"/>
+      <w:lvlText w:val="%9."/>
+      <w:lvlJc w:val="right"/>
+      <w:pPr>
+        <w:ind w:left="6763" w:hanging="180"/>
+      </w:pPr>
+    </w:lvl>
+  </w:abstractNum>
+  <w:abstractNum w:abstractNumId="5" w15:restartNumberingAfterBreak="0">
+    <w:nsid w:val="78D60E09"/>
+    <w:multiLevelType w:val="hybridMultilevel"/>
+    <w:tmpl w:val="32C07DFC"/>
+    <w:lvl w:ilvl="0" w:tplc="0C0A0001">
+      <w:start w:val="1"/>
+      <w:numFmt w:val="bullet"/>
+      <w:lvlText w:val=""/>
+      <w:lvlJc w:val="left"/>
+      <w:pPr>
+        <w:ind w:left="1723" w:hanging="360"/>
+      </w:pPr>
+      <w:rPr>
+        <w:rFonts w:ascii="Symbol" w:hAnsi="Symbol" w:hint="default"/>
+      </w:rPr>
+    </w:lvl>
+    <w:lvl w:ilvl="1" w:tplc="0C0A0003" w:tentative="1">
+      <w:start w:val="1"/>
+      <w:numFmt w:val="bullet"/>
+      <w:lvlText w:val="o"/>
+      <w:lvlJc w:val="left"/>
+      <w:pPr>
+        <w:ind w:left="2443" w:hanging="360"/>
+      </w:pPr>
+      <w:rPr>
+        <w:rFonts w:ascii="Courier New" w:hAnsi="Courier New" w:cs="Courier New" w:hint="default"/>
+      </w:rPr>
+    </w:lvl>
+    <w:lvl w:ilvl="2" w:tplc="0C0A0005" w:tentative="1">
+      <w:start w:val="1"/>
+      <w:numFmt w:val="bullet"/>
+      <w:lvlText w:val=""/>
+      <w:lvlJc w:val="left"/>
+      <w:pPr>
+        <w:ind w:left="3163" w:hanging="360"/>
+      </w:pPr>
+      <w:rPr>
+        <w:rFonts w:ascii="Wingdings" w:hAnsi="Wingdings" w:hint="default"/>
+      </w:rPr>
+    </w:lvl>
+    <w:lvl w:ilvl="3" w:tplc="0C0A0001" w:tentative="1">
+      <w:start w:val="1"/>
+      <w:numFmt w:val="bullet"/>
+      <w:lvlText w:val=""/>
+      <w:lvlJc w:val="left"/>
+      <w:pPr>
+        <w:ind w:left="3883" w:hanging="360"/>
+      </w:pPr>
+      <w:rPr>
+        <w:rFonts w:ascii="Symbol" w:hAnsi="Symbol" w:hint="default"/>
+      </w:rPr>
+    </w:lvl>
+    <w:lvl w:ilvl="4" w:tplc="0C0A0003" w:tentative="1">
+      <w:start w:val="1"/>
+      <w:numFmt w:val="bullet"/>
+      <w:lvlText w:val="o"/>
+      <w:lvlJc w:val="left"/>
+      <w:pPr>
+        <w:ind w:left="4603" w:hanging="360"/>
+      </w:pPr>
+      <w:rPr>
+        <w:rFonts w:ascii="Courier New" w:hAnsi="Courier New" w:cs="Courier New" w:hint="default"/>
+      </w:rPr>
+    </w:lvl>
+    <w:lvl w:ilvl="5" w:tplc="0C0A0005" w:tentative="1">
+      <w:start w:val="1"/>
+      <w:numFmt w:val="bullet"/>
+      <w:lvlText w:val=""/>
+      <w:lvlJc w:val="left"/>
+      <w:pPr>
+        <w:ind w:left="5323" w:hanging="360"/>
+      </w:pPr>
+      <w:rPr>
+        <w:rFonts w:ascii="Wingdings" w:hAnsi="Wingdings" w:hint="default"/>
+      </w:rPr>
+    </w:lvl>
+    <w:lvl w:ilvl="6" w:tplc="0C0A0001" w:tentative="1">
+      <w:start w:val="1"/>
+      <w:numFmt w:val="bullet"/>
+      <w:lvlText w:val=""/>
+      <w:lvlJc w:val="left"/>
+      <w:pPr>
+        <w:ind w:left="6043" w:hanging="360"/>
+      </w:pPr>
+      <w:rPr>
+        <w:rFonts w:ascii="Symbol" w:hAnsi="Symbol" w:hint="default"/>
+      </w:rPr>
+    </w:lvl>
+    <w:lvl w:ilvl="7" w:tplc="0C0A0003" w:tentative="1">
+      <w:start w:val="1"/>
+      <w:numFmt w:val="bullet"/>
+      <w:lvlText w:val="o"/>
+      <w:lvlJc w:val="left"/>
+      <w:pPr>
+        <w:ind w:left="6763" w:hanging="360"/>
+      </w:pPr>
+      <w:rPr>
+        <w:rFonts w:ascii="Courier New" w:hAnsi="Courier New" w:cs="Courier New" w:hint="default"/>
+      </w:rPr>
+    </w:lvl>
+    <w:lvl w:ilvl="8" w:tplc="0C0A0005" w:tentative="1">
+      <w:start w:val="1"/>
+      <w:numFmt w:val="bullet"/>
+      <w:lvlText w:val=""/>
+      <w:lvlJc w:val="left"/>
+      <w:pPr>
+        <w:ind w:left="7483" w:hanging="360"/>
+      </w:pPr>
+      <w:rPr>
+        <w:rFonts w:ascii="Wingdings" w:hAnsi="Wingdings" w:hint="default"/>
+      </w:rPr>
+    </w:lvl>
+  </w:abstractNum>
   <w:num w:numId="1">
+    <w:abstractNumId w:val="2"/>
+  </w:num>
+  <w:num w:numId="2">
+    <w:abstractNumId w:val="4"/>
+  </w:num>
+  <w:num w:numId="3">
+    <w:abstractNumId w:val="1"/>
+  </w:num>
+  <w:num w:numId="4">
+    <w:abstractNumId w:val="5"/>
+  </w:num>
+  <w:num w:numId="5">
+    <w:abstractNumId w:val="3"/>
+  </w:num>
+  <w:num w:numId="6">
     <w:abstractNumId w:val="0"/>
   </w:num>
 </w:numbering>
@@ -818,6 +1792,28 @@
       <w:bCs/>
     </w:rPr>
   </w:style>
+  <w:style w:type="paragraph" w:styleId="Ttulo2">
+    <w:name w:val="heading 2"/>
+    <w:basedOn w:val="Normal"/>
+    <w:next w:val="Normal"/>
+    <w:link w:val="Ttulo2Car"/>
+    <w:uiPriority w:val="9"/>
+    <w:unhideWhenUsed/>
+    <w:qFormat/>
+    <w:rsid w:val="00D9601C"/>
+    <w:pPr>
+      <w:keepNext/>
+      <w:keepLines/>
+      <w:spacing w:before="40"/>
+      <w:outlineLvl w:val="1"/>
+    </w:pPr>
+    <w:rPr>
+      <w:rFonts w:asciiTheme="majorHAnsi" w:eastAsiaTheme="majorEastAsia" w:hAnsiTheme="majorHAnsi" w:cs="Mangal"/>
+      <w:color w:val="2F5496" w:themeColor="accent1" w:themeShade="BF"/>
+      <w:sz w:val="26"/>
+      <w:szCs w:val="23"/>
+    </w:rPr>
+  </w:style>
   <w:style w:type="character" w:default="1" w:styleId="Fuentedeprrafopredeter">
     <w:name w:val="Default Paragraph Font"/>
     <w:uiPriority w:val="1"/>
@@ -847,6 +1843,7 @@
   </w:style>
   <w:style w:type="paragraph" w:customStyle="1" w:styleId="Standard">
     <w:name w:val="Standard"/>
+    <w:link w:val="StandardCar"/>
   </w:style>
   <w:style w:type="paragraph" w:customStyle="1" w:styleId="Heading">
     <w:name w:val="Heading"/>
@@ -865,6 +1862,7 @@
   <w:style w:type="paragraph" w:customStyle="1" w:styleId="Textbody">
     <w:name w:val="Text body"/>
     <w:basedOn w:val="Standard"/>
+    <w:link w:val="TextbodyCar"/>
     <w:pPr>
       <w:spacing w:after="120"/>
     </w:pPr>
@@ -895,6 +1893,7 @@
   <w:style w:type="paragraph" w:customStyle="1" w:styleId="UBUcuerpoTrabajo">
     <w:name w:val="UBUcuerpoTrabajo"/>
     <w:basedOn w:val="Textbody"/>
+    <w:link w:val="UBUcuerpoTrabajoCar"/>
     <w:pPr>
       <w:spacing w:after="0"/>
       <w:ind w:firstLine="283"/>
@@ -992,6 +1991,95 @@
         <w:numId w:val="1"/>
       </w:numPr>
     </w:pPr>
+  </w:style>
+  <w:style w:type="character" w:customStyle="1" w:styleId="Ttulo2Car">
+    <w:name w:val="Título 2 Car"/>
+    <w:basedOn w:val="Fuentedeprrafopredeter"/>
+    <w:link w:val="Ttulo2"/>
+    <w:uiPriority w:val="9"/>
+    <w:rsid w:val="00D9601C"/>
+    <w:rPr>
+      <w:rFonts w:asciiTheme="majorHAnsi" w:eastAsiaTheme="majorEastAsia" w:hAnsiTheme="majorHAnsi" w:cs="Mangal"/>
+      <w:color w:val="2F5496" w:themeColor="accent1" w:themeShade="BF"/>
+      <w:sz w:val="26"/>
+      <w:szCs w:val="23"/>
+    </w:rPr>
+  </w:style>
+  <w:style w:type="paragraph" w:styleId="Prrafodelista">
+    <w:name w:val="List Paragraph"/>
+    <w:basedOn w:val="Normal"/>
+    <w:uiPriority w:val="34"/>
+    <w:qFormat/>
+    <w:rsid w:val="00D9601C"/>
+    <w:pPr>
+      <w:ind w:left="720"/>
+      <w:contextualSpacing/>
+    </w:pPr>
+    <w:rPr>
+      <w:rFonts w:cs="Mangal"/>
+      <w:szCs w:val="21"/>
+    </w:rPr>
+  </w:style>
+  <w:style w:type="paragraph" w:customStyle="1" w:styleId="Abstract">
+    <w:name w:val="Abstract"/>
+    <w:basedOn w:val="UBUcuerpoTrabajo"/>
+    <w:link w:val="AbstractCar"/>
+    <w:qFormat/>
+    <w:rsid w:val="00302F5C"/>
+    <w:pPr>
+      <w:numPr>
+        <w:numId w:val="3"/>
+      </w:numPr>
+      <w:ind w:left="1718" w:hanging="357"/>
+      <w:jc w:val="both"/>
+    </w:pPr>
+    <w:rPr>
+      <w:i/>
+    </w:rPr>
+  </w:style>
+  <w:style w:type="paragraph" w:customStyle="1" w:styleId="Encabezado1">
+    <w:name w:val="Encabezado1"/>
+    <w:basedOn w:val="Normal"/>
+    <w:next w:val="UBUcuerpoTrabajo"/>
+    <w:qFormat/>
+    <w:rsid w:val="00302F5C"/>
+    <w:pPr>
+      <w:spacing w:before="16" w:after="4"/>
+      <w:ind w:left="425" w:firstLine="142"/>
+    </w:pPr>
+    <w:rPr>
+      <w:rFonts w:ascii="sans serif" w:hAnsi="sans serif"/>
+      <w:b/>
+      <w:smallCaps/>
+      <w:sz w:val="32"/>
+    </w:rPr>
+  </w:style>
+  <w:style w:type="character" w:customStyle="1" w:styleId="StandardCar">
+    <w:name w:val="Standard Car"/>
+    <w:basedOn w:val="Fuentedeprrafopredeter"/>
+    <w:link w:val="Standard"/>
+    <w:rsid w:val="00302F5C"/>
+  </w:style>
+  <w:style w:type="character" w:customStyle="1" w:styleId="TextbodyCar">
+    <w:name w:val="Text body Car"/>
+    <w:basedOn w:val="StandardCar"/>
+    <w:link w:val="Textbody"/>
+    <w:rsid w:val="00302F5C"/>
+  </w:style>
+  <w:style w:type="character" w:customStyle="1" w:styleId="UBUcuerpoTrabajoCar">
+    <w:name w:val="UBUcuerpoTrabajo Car"/>
+    <w:basedOn w:val="TextbodyCar"/>
+    <w:link w:val="UBUcuerpoTrabajo"/>
+    <w:rsid w:val="00302F5C"/>
+  </w:style>
+  <w:style w:type="character" w:customStyle="1" w:styleId="AbstractCar">
+    <w:name w:val="Abstract Car"/>
+    <w:basedOn w:val="UBUcuerpoTrabajoCar"/>
+    <w:link w:val="Abstract"/>
+    <w:rsid w:val="00302F5C"/>
+    <w:rPr>
+      <w:i/>
+    </w:rPr>
   </w:style>
 </w:styles>
 </file>

</xml_diff>